<commit_message>
Update to descriptive tables
</commit_message>
<xml_diff>
--- a/new_pages/tabyl.docx
+++ b/new_pages/tabyl.docx
@@ -242,94 +242,94 @@
                 <w:szCs w:val="22"/>
                 <w:color w:val="000000"/>
               </w:rPr>
-              <w:t xml:space="preserve">624 (22.2%)</w:t>
-            </w:r>
-          </w:p>
-        </w:tc>
-        <w:tc>
-          <w:tcPr>
-            <w:tcBorders/>
-            <w:shd w:val="clear" w:color="auto" w:fill="FFFFFF"/>
-            <w:tcMar>
-              <w:top w:w="0" w:type="dxa"/>
-              <w:bottom w:w="0" w:type="dxa"/>
-              <w:left w:w="0" w:type="dxa"/>
-              <w:right w:w="0" w:type="dxa"/>
-            </w:tcMar>
-            <w:vAlign w:val="center"/>
-          </w:tcPr>
-          <w:p>
-            <w:pPr>
-              <w:jc w:val="left"/>
-              <w:spacing w:after="100" w:before="100" w:line="240"/>
-              <w:ind w:firstLine="0" w:left="100" w:right="100"/>
-            </w:pPr>
-            <w:r xmlns:w="http://schemas.openxmlformats.org/wordprocessingml/2006/main" xmlns:wp="http://schemas.openxmlformats.org/drawingml/2006/wordprocessingDrawing" xmlns:r="http://schemas.openxmlformats.org/officeDocument/2006/relationships" xmlns:w14="http://schemas.microsoft.com/office/word/2010/wordml">
-              <w:rPr>
-                <w:rFonts w:ascii="Arial" w:hAnsi="Arial" w:eastAsia="Arial" w:cs="Arial"/>
-                <w:sz w:val="22"/>
-                <w:szCs w:val="22"/>
-                <w:color w:val="000000"/>
-              </w:rPr>
-              <w:t xml:space="preserve">404 (14.5%)</w:t>
-            </w:r>
-          </w:p>
-        </w:tc>
-        <w:tc>
-          <w:tcPr>
-            <w:tcBorders/>
-            <w:shd w:val="clear" w:color="auto" w:fill="FFFFFF"/>
-            <w:tcMar>
-              <w:top w:w="0" w:type="dxa"/>
-              <w:bottom w:w="0" w:type="dxa"/>
-              <w:left w:w="0" w:type="dxa"/>
-              <w:right w:w="0" w:type="dxa"/>
-            </w:tcMar>
-            <w:vAlign w:val="center"/>
-          </w:tcPr>
-          <w:p>
-            <w:pPr>
-              <w:jc w:val="left"/>
-              <w:spacing w:after="100" w:before="100" w:line="240"/>
-              <w:ind w:firstLine="0" w:left="100" w:right="100"/>
-            </w:pPr>
-            <w:r xmlns:w="http://schemas.openxmlformats.org/wordprocessingml/2006/main" xmlns:wp="http://schemas.openxmlformats.org/drawingml/2006/wordprocessingDrawing" xmlns:r="http://schemas.openxmlformats.org/officeDocument/2006/relationships" xmlns:w14="http://schemas.microsoft.com/office/word/2010/wordml">
-              <w:rPr>
-                <w:rFonts w:ascii="Arial" w:hAnsi="Arial" w:eastAsia="Arial" w:cs="Arial"/>
-                <w:sz w:val="22"/>
-                <w:szCs w:val="22"/>
-                <w:color w:val="000000"/>
-              </w:rPr>
-              <w:t xml:space="preserve">38 (13.4%)</w:t>
-            </w:r>
-          </w:p>
-        </w:tc>
-        <w:tc>
-          <w:tcPr>
-            <w:tcBorders/>
-            <w:shd w:val="clear" w:color="auto" w:fill="FFFFFF"/>
-            <w:tcMar>
-              <w:top w:w="0" w:type="dxa"/>
-              <w:bottom w:w="0" w:type="dxa"/>
-              <w:left w:w="0" w:type="dxa"/>
-              <w:right w:w="0" w:type="dxa"/>
-            </w:tcMar>
-            <w:vAlign w:val="center"/>
-          </w:tcPr>
-          <w:p>
-            <w:pPr>
-              <w:jc w:val="left"/>
-              <w:spacing w:after="100" w:before="100" w:line="240"/>
-              <w:ind w:firstLine="0" w:left="100" w:right="100"/>
-            </w:pPr>
-            <w:r xmlns:w="http://schemas.openxmlformats.org/wordprocessingml/2006/main" xmlns:wp="http://schemas.openxmlformats.org/drawingml/2006/wordprocessingDrawing" xmlns:r="http://schemas.openxmlformats.org/officeDocument/2006/relationships" xmlns:w14="http://schemas.microsoft.com/office/word/2010/wordml">
-              <w:rPr>
-                <w:rFonts w:ascii="Arial" w:hAnsi="Arial" w:eastAsia="Arial" w:cs="Arial"/>
-                <w:sz w:val="22"/>
-                <w:szCs w:val="22"/>
-                <w:color w:val="000000"/>
-              </w:rPr>
-              <w:t xml:space="preserve">1066 (18.1%)</w:t>
+              <w:t xml:space="preserve">640 (22.8%)</w:t>
+            </w:r>
+          </w:p>
+        </w:tc>
+        <w:tc>
+          <w:tcPr>
+            <w:tcBorders/>
+            <w:shd w:val="clear" w:color="auto" w:fill="FFFFFF"/>
+            <w:tcMar>
+              <w:top w:w="0" w:type="dxa"/>
+              <w:bottom w:w="0" w:type="dxa"/>
+              <w:left w:w="0" w:type="dxa"/>
+              <w:right w:w="0" w:type="dxa"/>
+            </w:tcMar>
+            <w:vAlign w:val="center"/>
+          </w:tcPr>
+          <w:p>
+            <w:pPr>
+              <w:jc w:val="left"/>
+              <w:spacing w:after="100" w:before="100" w:line="240"/>
+              <w:ind w:firstLine="0" w:left="100" w:right="100"/>
+            </w:pPr>
+            <w:r xmlns:w="http://schemas.openxmlformats.org/wordprocessingml/2006/main" xmlns:wp="http://schemas.openxmlformats.org/drawingml/2006/wordprocessingDrawing" xmlns:r="http://schemas.openxmlformats.org/officeDocument/2006/relationships" xmlns:w14="http://schemas.microsoft.com/office/word/2010/wordml">
+              <w:rPr>
+                <w:rFonts w:ascii="Arial" w:hAnsi="Arial" w:eastAsia="Arial" w:cs="Arial"/>
+                <w:sz w:val="22"/>
+                <w:szCs w:val="22"/>
+                <w:color w:val="000000"/>
+              </w:rPr>
+              <w:t xml:space="preserve">416 (14.8%)</w:t>
+            </w:r>
+          </w:p>
+        </w:tc>
+        <w:tc>
+          <w:tcPr>
+            <w:tcBorders/>
+            <w:shd w:val="clear" w:color="auto" w:fill="FFFFFF"/>
+            <w:tcMar>
+              <w:top w:w="0" w:type="dxa"/>
+              <w:bottom w:w="0" w:type="dxa"/>
+              <w:left w:w="0" w:type="dxa"/>
+              <w:right w:w="0" w:type="dxa"/>
+            </w:tcMar>
+            <w:vAlign w:val="center"/>
+          </w:tcPr>
+          <w:p>
+            <w:pPr>
+              <w:jc w:val="left"/>
+              <w:spacing w:after="100" w:before="100" w:line="240"/>
+              <w:ind w:firstLine="0" w:left="100" w:right="100"/>
+            </w:pPr>
+            <w:r xmlns:w="http://schemas.openxmlformats.org/wordprocessingml/2006/main" xmlns:wp="http://schemas.openxmlformats.org/drawingml/2006/wordprocessingDrawing" xmlns:r="http://schemas.openxmlformats.org/officeDocument/2006/relationships" xmlns:w14="http://schemas.microsoft.com/office/word/2010/wordml">
+              <w:rPr>
+                <w:rFonts w:ascii="Arial" w:hAnsi="Arial" w:eastAsia="Arial" w:cs="Arial"/>
+                <w:sz w:val="22"/>
+                <w:szCs w:val="22"/>
+                <w:color w:val="000000"/>
+              </w:rPr>
+              <w:t xml:space="preserve">39 (14.0%)</w:t>
+            </w:r>
+          </w:p>
+        </w:tc>
+        <w:tc>
+          <w:tcPr>
+            <w:tcBorders/>
+            <w:shd w:val="clear" w:color="auto" w:fill="FFFFFF"/>
+            <w:tcMar>
+              <w:top w:w="0" w:type="dxa"/>
+              <w:bottom w:w="0" w:type="dxa"/>
+              <w:left w:w="0" w:type="dxa"/>
+              <w:right w:w="0" w:type="dxa"/>
+            </w:tcMar>
+            <w:vAlign w:val="center"/>
+          </w:tcPr>
+          <w:p>
+            <w:pPr>
+              <w:jc w:val="left"/>
+              <w:spacing w:after="100" w:before="100" w:line="240"/>
+              <w:ind w:firstLine="0" w:left="100" w:right="100"/>
+            </w:pPr>
+            <w:r xmlns:w="http://schemas.openxmlformats.org/wordprocessingml/2006/main" xmlns:wp="http://schemas.openxmlformats.org/drawingml/2006/wordprocessingDrawing" xmlns:r="http://schemas.openxmlformats.org/officeDocument/2006/relationships" xmlns:w14="http://schemas.microsoft.com/office/word/2010/wordml">
+              <w:rPr>
+                <w:rFonts w:ascii="Arial" w:hAnsi="Arial" w:eastAsia="Arial" w:cs="Arial"/>
+                <w:sz w:val="22"/>
+                <w:szCs w:val="22"/>
+                <w:color w:val="000000"/>
+              </w:rPr>
+              <w:t xml:space="preserve">1095 (18.6%)</w:t>
             </w:r>
           </w:p>
         </w:tc>
@@ -393,94 +393,94 @@
                 <w:szCs w:val="22"/>
                 <w:color w:val="000000"/>
               </w:rPr>
-              <w:t xml:space="preserve">651 (23.1%)</w:t>
-            </w:r>
-          </w:p>
-        </w:tc>
-        <w:tc>
-          <w:tcPr>
-            <w:tcBorders/>
-            <w:shd w:val="clear" w:color="auto" w:fill="FFFFFF"/>
-            <w:tcMar>
-              <w:top w:w="0" w:type="dxa"/>
-              <w:bottom w:w="0" w:type="dxa"/>
-              <w:left w:w="0" w:type="dxa"/>
-              <w:right w:w="0" w:type="dxa"/>
-            </w:tcMar>
-            <w:vAlign w:val="center"/>
-          </w:tcPr>
-          <w:p>
-            <w:pPr>
-              <w:jc w:val="left"/>
-              <w:spacing w:after="100" w:before="100" w:line="240"/>
-              <w:ind w:firstLine="0" w:left="100" w:right="100"/>
-            </w:pPr>
-            <w:r xmlns:w="http://schemas.openxmlformats.org/wordprocessingml/2006/main" xmlns:wp="http://schemas.openxmlformats.org/drawingml/2006/wordprocessingDrawing" xmlns:r="http://schemas.openxmlformats.org/officeDocument/2006/relationships" xmlns:w14="http://schemas.microsoft.com/office/word/2010/wordml">
-              <w:rPr>
-                <w:rFonts w:ascii="Arial" w:hAnsi="Arial" w:eastAsia="Arial" w:cs="Arial"/>
-                <w:sz w:val="22"/>
-                <w:szCs w:val="22"/>
-                <w:color w:val="000000"/>
-              </w:rPr>
-              <w:t xml:space="preserve">414 (14.8%)</w:t>
-            </w:r>
-          </w:p>
-        </w:tc>
-        <w:tc>
-          <w:tcPr>
-            <w:tcBorders/>
-            <w:shd w:val="clear" w:color="auto" w:fill="FFFFFF"/>
-            <w:tcMar>
-              <w:top w:w="0" w:type="dxa"/>
-              <w:bottom w:w="0" w:type="dxa"/>
-              <w:left w:w="0" w:type="dxa"/>
-              <w:right w:w="0" w:type="dxa"/>
-            </w:tcMar>
-            <w:vAlign w:val="center"/>
-          </w:tcPr>
-          <w:p>
-            <w:pPr>
-              <w:jc w:val="left"/>
-              <w:spacing w:after="100" w:before="100" w:line="240"/>
-              <w:ind w:firstLine="0" w:left="100" w:right="100"/>
-            </w:pPr>
-            <w:r xmlns:w="http://schemas.openxmlformats.org/wordprocessingml/2006/main" xmlns:wp="http://schemas.openxmlformats.org/drawingml/2006/wordprocessingDrawing" xmlns:r="http://schemas.openxmlformats.org/officeDocument/2006/relationships" xmlns:w14="http://schemas.microsoft.com/office/word/2010/wordml">
-              <w:rPr>
-                <w:rFonts w:ascii="Arial" w:hAnsi="Arial" w:eastAsia="Arial" w:cs="Arial"/>
-                <w:sz w:val="22"/>
-                <w:szCs w:val="22"/>
-                <w:color w:val="000000"/>
-              </w:rPr>
-              <w:t xml:space="preserve">38 (13.4%)</w:t>
-            </w:r>
-          </w:p>
-        </w:tc>
-        <w:tc>
-          <w:tcPr>
-            <w:tcBorders/>
-            <w:shd w:val="clear" w:color="auto" w:fill="FFFFFF"/>
-            <w:tcMar>
-              <w:top w:w="0" w:type="dxa"/>
-              <w:bottom w:w="0" w:type="dxa"/>
-              <w:left w:w="0" w:type="dxa"/>
-              <w:right w:w="0" w:type="dxa"/>
-            </w:tcMar>
-            <w:vAlign w:val="center"/>
-          </w:tcPr>
-          <w:p>
-            <w:pPr>
-              <w:jc w:val="left"/>
-              <w:spacing w:after="100" w:before="100" w:line="240"/>
-              <w:ind w:firstLine="0" w:left="100" w:right="100"/>
-            </w:pPr>
-            <w:r xmlns:w="http://schemas.openxmlformats.org/wordprocessingml/2006/main" xmlns:wp="http://schemas.openxmlformats.org/drawingml/2006/wordprocessingDrawing" xmlns:r="http://schemas.openxmlformats.org/officeDocument/2006/relationships" xmlns:w14="http://schemas.microsoft.com/office/word/2010/wordml">
-              <w:rPr>
-                <w:rFonts w:ascii="Arial" w:hAnsi="Arial" w:eastAsia="Arial" w:cs="Arial"/>
-                <w:sz w:val="22"/>
-                <w:szCs w:val="22"/>
-                <w:color w:val="000000"/>
-              </w:rPr>
-              <w:t xml:space="preserve">1103 (18.7%)</w:t>
+              <w:t xml:space="preserve">641 (22.8%)</w:t>
+            </w:r>
+          </w:p>
+        </w:tc>
+        <w:tc>
+          <w:tcPr>
+            <w:tcBorders/>
+            <w:shd w:val="clear" w:color="auto" w:fill="FFFFFF"/>
+            <w:tcMar>
+              <w:top w:w="0" w:type="dxa"/>
+              <w:bottom w:w="0" w:type="dxa"/>
+              <w:left w:w="0" w:type="dxa"/>
+              <w:right w:w="0" w:type="dxa"/>
+            </w:tcMar>
+            <w:vAlign w:val="center"/>
+          </w:tcPr>
+          <w:p>
+            <w:pPr>
+              <w:jc w:val="left"/>
+              <w:spacing w:after="100" w:before="100" w:line="240"/>
+              <w:ind w:firstLine="0" w:left="100" w:right="100"/>
+            </w:pPr>
+            <w:r xmlns:w="http://schemas.openxmlformats.org/wordprocessingml/2006/main" xmlns:wp="http://schemas.openxmlformats.org/drawingml/2006/wordprocessingDrawing" xmlns:r="http://schemas.openxmlformats.org/officeDocument/2006/relationships" xmlns:w14="http://schemas.microsoft.com/office/word/2010/wordml">
+              <w:rPr>
+                <w:rFonts w:ascii="Arial" w:hAnsi="Arial" w:eastAsia="Arial" w:cs="Arial"/>
+                <w:sz w:val="22"/>
+                <w:szCs w:val="22"/>
+                <w:color w:val="000000"/>
+              </w:rPr>
+              <w:t xml:space="preserve">412 (14.7%)</w:t>
+            </w:r>
+          </w:p>
+        </w:tc>
+        <w:tc>
+          <w:tcPr>
+            <w:tcBorders/>
+            <w:shd w:val="clear" w:color="auto" w:fill="FFFFFF"/>
+            <w:tcMar>
+              <w:top w:w="0" w:type="dxa"/>
+              <w:bottom w:w="0" w:type="dxa"/>
+              <w:left w:w="0" w:type="dxa"/>
+              <w:right w:w="0" w:type="dxa"/>
+            </w:tcMar>
+            <w:vAlign w:val="center"/>
+          </w:tcPr>
+          <w:p>
+            <w:pPr>
+              <w:jc w:val="left"/>
+              <w:spacing w:after="100" w:before="100" w:line="240"/>
+              <w:ind w:firstLine="0" w:left="100" w:right="100"/>
+            </w:pPr>
+            <w:r xmlns:w="http://schemas.openxmlformats.org/wordprocessingml/2006/main" xmlns:wp="http://schemas.openxmlformats.org/drawingml/2006/wordprocessingDrawing" xmlns:r="http://schemas.openxmlformats.org/officeDocument/2006/relationships" xmlns:w14="http://schemas.microsoft.com/office/word/2010/wordml">
+              <w:rPr>
+                <w:rFonts w:ascii="Arial" w:hAnsi="Arial" w:eastAsia="Arial" w:cs="Arial"/>
+                <w:sz w:val="22"/>
+                <w:szCs w:val="22"/>
+                <w:color w:val="000000"/>
+              </w:rPr>
+              <w:t xml:space="preserve">42 (15.1%)</w:t>
+            </w:r>
+          </w:p>
+        </w:tc>
+        <w:tc>
+          <w:tcPr>
+            <w:tcBorders/>
+            <w:shd w:val="clear" w:color="auto" w:fill="FFFFFF"/>
+            <w:tcMar>
+              <w:top w:w="0" w:type="dxa"/>
+              <w:bottom w:w="0" w:type="dxa"/>
+              <w:left w:w="0" w:type="dxa"/>
+              <w:right w:w="0" w:type="dxa"/>
+            </w:tcMar>
+            <w:vAlign w:val="center"/>
+          </w:tcPr>
+          <w:p>
+            <w:pPr>
+              <w:jc w:val="left"/>
+              <w:spacing w:after="100" w:before="100" w:line="240"/>
+              <w:ind w:firstLine="0" w:left="100" w:right="100"/>
+            </w:pPr>
+            <w:r xmlns:w="http://schemas.openxmlformats.org/wordprocessingml/2006/main" xmlns:wp="http://schemas.openxmlformats.org/drawingml/2006/wordprocessingDrawing" xmlns:r="http://schemas.openxmlformats.org/officeDocument/2006/relationships" xmlns:w14="http://schemas.microsoft.com/office/word/2010/wordml">
+              <w:rPr>
+                <w:rFonts w:ascii="Arial" w:hAnsi="Arial" w:eastAsia="Arial" w:cs="Arial"/>
+                <w:sz w:val="22"/>
+                <w:szCs w:val="22"/>
+                <w:color w:val="000000"/>
+              </w:rPr>
+              <w:t xml:space="preserve">1095 (18.6%)</w:t>
             </w:r>
           </w:p>
         </w:tc>
@@ -544,94 +544,94 @@
                 <w:szCs w:val="22"/>
                 <w:color w:val="000000"/>
               </w:rPr>
-              <w:t xml:space="preserve">555 (19.7%)</w:t>
-            </w:r>
-          </w:p>
-        </w:tc>
-        <w:tc>
-          <w:tcPr>
-            <w:tcBorders/>
-            <w:shd w:val="clear" w:color="auto" w:fill="FFFFFF"/>
-            <w:tcMar>
-              <w:top w:w="0" w:type="dxa"/>
-              <w:bottom w:w="0" w:type="dxa"/>
-              <w:left w:w="0" w:type="dxa"/>
-              <w:right w:w="0" w:type="dxa"/>
-            </w:tcMar>
-            <w:vAlign w:val="center"/>
-          </w:tcPr>
-          <w:p>
-            <w:pPr>
-              <w:jc w:val="left"/>
-              <w:spacing w:after="100" w:before="100" w:line="240"/>
-              <w:ind w:firstLine="0" w:left="100" w:right="100"/>
-            </w:pPr>
-            <w:r xmlns:w="http://schemas.openxmlformats.org/wordprocessingml/2006/main" xmlns:wp="http://schemas.openxmlformats.org/drawingml/2006/wordprocessingDrawing" xmlns:r="http://schemas.openxmlformats.org/officeDocument/2006/relationships" xmlns:w14="http://schemas.microsoft.com/office/word/2010/wordml">
-              <w:rPr>
-                <w:rFonts w:ascii="Arial" w:hAnsi="Arial" w:eastAsia="Arial" w:cs="Arial"/>
-                <w:sz w:val="22"/>
-                <w:szCs w:val="22"/>
-                <w:color w:val="000000"/>
-              </w:rPr>
-              <w:t xml:space="preserve">334 (12.0%)</w:t>
-            </w:r>
-          </w:p>
-        </w:tc>
-        <w:tc>
-          <w:tcPr>
-            <w:tcBorders/>
-            <w:shd w:val="clear" w:color="auto" w:fill="FFFFFF"/>
-            <w:tcMar>
-              <w:top w:w="0" w:type="dxa"/>
-              <w:bottom w:w="0" w:type="dxa"/>
-              <w:left w:w="0" w:type="dxa"/>
-              <w:right w:w="0" w:type="dxa"/>
-            </w:tcMar>
-            <w:vAlign w:val="center"/>
-          </w:tcPr>
-          <w:p>
-            <w:pPr>
-              <w:jc w:val="left"/>
-              <w:spacing w:after="100" w:before="100" w:line="240"/>
-              <w:ind w:firstLine="0" w:left="100" w:right="100"/>
-            </w:pPr>
-            <w:r xmlns:w="http://schemas.openxmlformats.org/wordprocessingml/2006/main" xmlns:wp="http://schemas.openxmlformats.org/drawingml/2006/wordprocessingDrawing" xmlns:r="http://schemas.openxmlformats.org/officeDocument/2006/relationships" xmlns:w14="http://schemas.microsoft.com/office/word/2010/wordml">
-              <w:rPr>
-                <w:rFonts w:ascii="Arial" w:hAnsi="Arial" w:eastAsia="Arial" w:cs="Arial"/>
-                <w:sz w:val="22"/>
-                <w:szCs w:val="22"/>
-                <w:color w:val="000000"/>
-              </w:rPr>
-              <w:t xml:space="preserve">29 (10.2%)</w:t>
-            </w:r>
-          </w:p>
-        </w:tc>
-        <w:tc>
-          <w:tcPr>
-            <w:tcBorders/>
-            <w:shd w:val="clear" w:color="auto" w:fill="FFFFFF"/>
-            <w:tcMar>
-              <w:top w:w="0" w:type="dxa"/>
-              <w:bottom w:w="0" w:type="dxa"/>
-              <w:left w:w="0" w:type="dxa"/>
-              <w:right w:w="0" w:type="dxa"/>
-            </w:tcMar>
-            <w:vAlign w:val="center"/>
-          </w:tcPr>
-          <w:p>
-            <w:pPr>
-              <w:jc w:val="left"/>
-              <w:spacing w:after="100" w:before="100" w:line="240"/>
-              <w:ind w:firstLine="0" w:left="100" w:right="100"/>
-            </w:pPr>
-            <w:r xmlns:w="http://schemas.openxmlformats.org/wordprocessingml/2006/main" xmlns:wp="http://schemas.openxmlformats.org/drawingml/2006/wordprocessingDrawing" xmlns:r="http://schemas.openxmlformats.org/officeDocument/2006/relationships" xmlns:w14="http://schemas.microsoft.com/office/word/2010/wordml">
-              <w:rPr>
-                <w:rFonts w:ascii="Arial" w:hAnsi="Arial" w:eastAsia="Arial" w:cs="Arial"/>
-                <w:sz w:val="22"/>
-                <w:szCs w:val="22"/>
-                <w:color w:val="000000"/>
-              </w:rPr>
-              <w:t xml:space="preserve"> 918 (15.6%)</w:t>
+              <w:t xml:space="preserve">518 (18.5%)</w:t>
+            </w:r>
+          </w:p>
+        </w:tc>
+        <w:tc>
+          <w:tcPr>
+            <w:tcBorders/>
+            <w:shd w:val="clear" w:color="auto" w:fill="FFFFFF"/>
+            <w:tcMar>
+              <w:top w:w="0" w:type="dxa"/>
+              <w:bottom w:w="0" w:type="dxa"/>
+              <w:left w:w="0" w:type="dxa"/>
+              <w:right w:w="0" w:type="dxa"/>
+            </w:tcMar>
+            <w:vAlign w:val="center"/>
+          </w:tcPr>
+          <w:p>
+            <w:pPr>
+              <w:jc w:val="left"/>
+              <w:spacing w:after="100" w:before="100" w:line="240"/>
+              <w:ind w:firstLine="0" w:left="100" w:right="100"/>
+            </w:pPr>
+            <w:r xmlns:w="http://schemas.openxmlformats.org/wordprocessingml/2006/main" xmlns:wp="http://schemas.openxmlformats.org/drawingml/2006/wordprocessingDrawing" xmlns:r="http://schemas.openxmlformats.org/officeDocument/2006/relationships" xmlns:w14="http://schemas.microsoft.com/office/word/2010/wordml">
+              <w:rPr>
+                <w:rFonts w:ascii="Arial" w:hAnsi="Arial" w:eastAsia="Arial" w:cs="Arial"/>
+                <w:sz w:val="22"/>
+                <w:szCs w:val="22"/>
+                <w:color w:val="000000"/>
+              </w:rPr>
+              <w:t xml:space="preserve">383 (13.7%)</w:t>
+            </w:r>
+          </w:p>
+        </w:tc>
+        <w:tc>
+          <w:tcPr>
+            <w:tcBorders/>
+            <w:shd w:val="clear" w:color="auto" w:fill="FFFFFF"/>
+            <w:tcMar>
+              <w:top w:w="0" w:type="dxa"/>
+              <w:bottom w:w="0" w:type="dxa"/>
+              <w:left w:w="0" w:type="dxa"/>
+              <w:right w:w="0" w:type="dxa"/>
+            </w:tcMar>
+            <w:vAlign w:val="center"/>
+          </w:tcPr>
+          <w:p>
+            <w:pPr>
+              <w:jc w:val="left"/>
+              <w:spacing w:after="100" w:before="100" w:line="240"/>
+              <w:ind w:firstLine="0" w:left="100" w:right="100"/>
+            </w:pPr>
+            <w:r xmlns:w="http://schemas.openxmlformats.org/wordprocessingml/2006/main" xmlns:wp="http://schemas.openxmlformats.org/drawingml/2006/wordprocessingDrawing" xmlns:r="http://schemas.openxmlformats.org/officeDocument/2006/relationships" xmlns:w14="http://schemas.microsoft.com/office/word/2010/wordml">
+              <w:rPr>
+                <w:rFonts w:ascii="Arial" w:hAnsi="Arial" w:eastAsia="Arial" w:cs="Arial"/>
+                <w:sz w:val="22"/>
+                <w:szCs w:val="22"/>
+                <w:color w:val="000000"/>
+              </w:rPr>
+              <w:t xml:space="preserve">40 (14.4%)</w:t>
+            </w:r>
+          </w:p>
+        </w:tc>
+        <w:tc>
+          <w:tcPr>
+            <w:tcBorders/>
+            <w:shd w:val="clear" w:color="auto" w:fill="FFFFFF"/>
+            <w:tcMar>
+              <w:top w:w="0" w:type="dxa"/>
+              <w:bottom w:w="0" w:type="dxa"/>
+              <w:left w:w="0" w:type="dxa"/>
+              <w:right w:w="0" w:type="dxa"/>
+            </w:tcMar>
+            <w:vAlign w:val="center"/>
+          </w:tcPr>
+          <w:p>
+            <w:pPr>
+              <w:jc w:val="left"/>
+              <w:spacing w:after="100" w:before="100" w:line="240"/>
+              <w:ind w:firstLine="0" w:left="100" w:right="100"/>
+            </w:pPr>
+            <w:r xmlns:w="http://schemas.openxmlformats.org/wordprocessingml/2006/main" xmlns:wp="http://schemas.openxmlformats.org/drawingml/2006/wordprocessingDrawing" xmlns:r="http://schemas.openxmlformats.org/officeDocument/2006/relationships" xmlns:w14="http://schemas.microsoft.com/office/word/2010/wordml">
+              <w:rPr>
+                <w:rFonts w:ascii="Arial" w:hAnsi="Arial" w:eastAsia="Arial" w:cs="Arial"/>
+                <w:sz w:val="22"/>
+                <w:szCs w:val="22"/>
+                <w:color w:val="000000"/>
+              </w:rPr>
+              <w:t xml:space="preserve"> 941 (16.0%)</w:t>
             </w:r>
           </w:p>
         </w:tc>
@@ -695,94 +695,94 @@
                 <w:szCs w:val="22"/>
                 <w:color w:val="000000"/>
               </w:rPr>
-              <w:t xml:space="preserve">381 (13.5%)</w:t>
-            </w:r>
-          </w:p>
-        </w:tc>
-        <w:tc>
-          <w:tcPr>
-            <w:tcBorders/>
-            <w:shd w:val="clear" w:color="auto" w:fill="FFFFFF"/>
-            <w:tcMar>
-              <w:top w:w="0" w:type="dxa"/>
-              <w:bottom w:w="0" w:type="dxa"/>
-              <w:left w:w="0" w:type="dxa"/>
-              <w:right w:w="0" w:type="dxa"/>
-            </w:tcMar>
-            <w:vAlign w:val="center"/>
-          </w:tcPr>
-          <w:p>
-            <w:pPr>
-              <w:jc w:val="left"/>
-              <w:spacing w:after="100" w:before="100" w:line="240"/>
-              <w:ind w:firstLine="0" w:left="100" w:right="100"/>
-            </w:pPr>
-            <w:r xmlns:w="http://schemas.openxmlformats.org/wordprocessingml/2006/main" xmlns:wp="http://schemas.openxmlformats.org/drawingml/2006/wordprocessingDrawing" xmlns:r="http://schemas.openxmlformats.org/officeDocument/2006/relationships" xmlns:w14="http://schemas.microsoft.com/office/word/2010/wordml">
-              <w:rPr>
-                <w:rFonts w:ascii="Arial" w:hAnsi="Arial" w:eastAsia="Arial" w:cs="Arial"/>
-                <w:sz w:val="22"/>
-                <w:szCs w:val="22"/>
-                <w:color w:val="000000"/>
-              </w:rPr>
-              <w:t xml:space="preserve">367 (13.2%)</w:t>
-            </w:r>
-          </w:p>
-        </w:tc>
-        <w:tc>
-          <w:tcPr>
-            <w:tcBorders/>
-            <w:shd w:val="clear" w:color="auto" w:fill="FFFFFF"/>
-            <w:tcMar>
-              <w:top w:w="0" w:type="dxa"/>
-              <w:bottom w:w="0" w:type="dxa"/>
-              <w:left w:w="0" w:type="dxa"/>
-              <w:right w:w="0" w:type="dxa"/>
-            </w:tcMar>
-            <w:vAlign w:val="center"/>
-          </w:tcPr>
-          <w:p>
-            <w:pPr>
-              <w:jc w:val="left"/>
-              <w:spacing w:after="100" w:before="100" w:line="240"/>
-              <w:ind w:firstLine="0" w:left="100" w:right="100"/>
-            </w:pPr>
-            <w:r xmlns:w="http://schemas.openxmlformats.org/wordprocessingml/2006/main" xmlns:wp="http://schemas.openxmlformats.org/drawingml/2006/wordprocessingDrawing" xmlns:r="http://schemas.openxmlformats.org/officeDocument/2006/relationships" xmlns:w14="http://schemas.microsoft.com/office/word/2010/wordml">
-              <w:rPr>
-                <w:rFonts w:ascii="Arial" w:hAnsi="Arial" w:eastAsia="Arial" w:cs="Arial"/>
-                <w:sz w:val="22"/>
-                <w:szCs w:val="22"/>
-                <w:color w:val="000000"/>
-              </w:rPr>
-              <w:t xml:space="preserve">25  (8.8%)</w:t>
-            </w:r>
-          </w:p>
-        </w:tc>
-        <w:tc>
-          <w:tcPr>
-            <w:tcBorders/>
-            <w:shd w:val="clear" w:color="auto" w:fill="FFFFFF"/>
-            <w:tcMar>
-              <w:top w:w="0" w:type="dxa"/>
-              <w:bottom w:w="0" w:type="dxa"/>
-              <w:left w:w="0" w:type="dxa"/>
-              <w:right w:w="0" w:type="dxa"/>
-            </w:tcMar>
-            <w:vAlign w:val="center"/>
-          </w:tcPr>
-          <w:p>
-            <w:pPr>
-              <w:jc w:val="left"/>
-              <w:spacing w:after="100" w:before="100" w:line="240"/>
-              <w:ind w:firstLine="0" w:left="100" w:right="100"/>
-            </w:pPr>
-            <w:r xmlns:w="http://schemas.openxmlformats.org/wordprocessingml/2006/main" xmlns:wp="http://schemas.openxmlformats.org/drawingml/2006/wordprocessingDrawing" xmlns:r="http://schemas.openxmlformats.org/officeDocument/2006/relationships" xmlns:w14="http://schemas.microsoft.com/office/word/2010/wordml">
-              <w:rPr>
-                <w:rFonts w:ascii="Arial" w:hAnsi="Arial" w:eastAsia="Arial" w:cs="Arial"/>
-                <w:sz w:val="22"/>
-                <w:szCs w:val="22"/>
-                <w:color w:val="000000"/>
-              </w:rPr>
-              <w:t xml:space="preserve"> 773 (13.1%)</w:t>
+              <w:t xml:space="preserve">359 (12.8%)</w:t>
+            </w:r>
+          </w:p>
+        </w:tc>
+        <w:tc>
+          <w:tcPr>
+            <w:tcBorders/>
+            <w:shd w:val="clear" w:color="auto" w:fill="FFFFFF"/>
+            <w:tcMar>
+              <w:top w:w="0" w:type="dxa"/>
+              <w:bottom w:w="0" w:type="dxa"/>
+              <w:left w:w="0" w:type="dxa"/>
+              <w:right w:w="0" w:type="dxa"/>
+            </w:tcMar>
+            <w:vAlign w:val="center"/>
+          </w:tcPr>
+          <w:p>
+            <w:pPr>
+              <w:jc w:val="left"/>
+              <w:spacing w:after="100" w:before="100" w:line="240"/>
+              <w:ind w:firstLine="0" w:left="100" w:right="100"/>
+            </w:pPr>
+            <w:r xmlns:w="http://schemas.openxmlformats.org/wordprocessingml/2006/main" xmlns:wp="http://schemas.openxmlformats.org/drawingml/2006/wordprocessingDrawing" xmlns:r="http://schemas.openxmlformats.org/officeDocument/2006/relationships" xmlns:w14="http://schemas.microsoft.com/office/word/2010/wordml">
+              <w:rPr>
+                <w:rFonts w:ascii="Arial" w:hAnsi="Arial" w:eastAsia="Arial" w:cs="Arial"/>
+                <w:sz w:val="22"/>
+                <w:szCs w:val="22"/>
+                <w:color w:val="000000"/>
+              </w:rPr>
+              <w:t xml:space="preserve">364 (13.0%)</w:t>
+            </w:r>
+          </w:p>
+        </w:tc>
+        <w:tc>
+          <w:tcPr>
+            <w:tcBorders/>
+            <w:shd w:val="clear" w:color="auto" w:fill="FFFFFF"/>
+            <w:tcMar>
+              <w:top w:w="0" w:type="dxa"/>
+              <w:bottom w:w="0" w:type="dxa"/>
+              <w:left w:w="0" w:type="dxa"/>
+              <w:right w:w="0" w:type="dxa"/>
+            </w:tcMar>
+            <w:vAlign w:val="center"/>
+          </w:tcPr>
+          <w:p>
+            <w:pPr>
+              <w:jc w:val="left"/>
+              <w:spacing w:after="100" w:before="100" w:line="240"/>
+              <w:ind w:firstLine="0" w:left="100" w:right="100"/>
+            </w:pPr>
+            <w:r xmlns:w="http://schemas.openxmlformats.org/wordprocessingml/2006/main" xmlns:wp="http://schemas.openxmlformats.org/drawingml/2006/wordprocessingDrawing" xmlns:r="http://schemas.openxmlformats.org/officeDocument/2006/relationships" xmlns:w14="http://schemas.microsoft.com/office/word/2010/wordml">
+              <w:rPr>
+                <w:rFonts w:ascii="Arial" w:hAnsi="Arial" w:eastAsia="Arial" w:cs="Arial"/>
+                <w:sz w:val="22"/>
+                <w:szCs w:val="22"/>
+                <w:color w:val="000000"/>
+              </w:rPr>
+              <w:t xml:space="preserve">20  (7.2%)</w:t>
+            </w:r>
+          </w:p>
+        </w:tc>
+        <w:tc>
+          <w:tcPr>
+            <w:tcBorders/>
+            <w:shd w:val="clear" w:color="auto" w:fill="FFFFFF"/>
+            <w:tcMar>
+              <w:top w:w="0" w:type="dxa"/>
+              <w:bottom w:w="0" w:type="dxa"/>
+              <w:left w:w="0" w:type="dxa"/>
+              <w:right w:w="0" w:type="dxa"/>
+            </w:tcMar>
+            <w:vAlign w:val="center"/>
+          </w:tcPr>
+          <w:p>
+            <w:pPr>
+              <w:jc w:val="left"/>
+              <w:spacing w:after="100" w:before="100" w:line="240"/>
+              <w:ind w:firstLine="0" w:left="100" w:right="100"/>
+            </w:pPr>
+            <w:r xmlns:w="http://schemas.openxmlformats.org/wordprocessingml/2006/main" xmlns:wp="http://schemas.openxmlformats.org/drawingml/2006/wordprocessingDrawing" xmlns:r="http://schemas.openxmlformats.org/officeDocument/2006/relationships" xmlns:w14="http://schemas.microsoft.com/office/word/2010/wordml">
+              <w:rPr>
+                <w:rFonts w:ascii="Arial" w:hAnsi="Arial" w:eastAsia="Arial" w:cs="Arial"/>
+                <w:sz w:val="22"/>
+                <w:szCs w:val="22"/>
+                <w:color w:val="000000"/>
+              </w:rPr>
+              <w:t xml:space="preserve"> 743 (12.6%)</w:t>
             </w:r>
           </w:p>
         </w:tc>
@@ -846,94 +846,94 @@
                 <w:szCs w:val="22"/>
                 <w:color w:val="000000"/>
               </w:rPr>
-              <w:t xml:space="preserve">440 (15.6%)</w:t>
-            </w:r>
-          </w:p>
-        </w:tc>
-        <w:tc>
-          <w:tcPr>
-            <w:tcBorders/>
-            <w:shd w:val="clear" w:color="auto" w:fill="FFFFFF"/>
-            <w:tcMar>
-              <w:top w:w="0" w:type="dxa"/>
-              <w:bottom w:w="0" w:type="dxa"/>
-              <w:left w:w="0" w:type="dxa"/>
-              <w:right w:w="0" w:type="dxa"/>
-            </w:tcMar>
-            <w:vAlign w:val="center"/>
-          </w:tcPr>
-          <w:p>
-            <w:pPr>
-              <w:jc w:val="left"/>
-              <w:spacing w:after="100" w:before="100" w:line="240"/>
-              <w:ind w:firstLine="0" w:left="100" w:right="100"/>
-            </w:pPr>
-            <w:r xmlns:w="http://schemas.openxmlformats.org/wordprocessingml/2006/main" xmlns:wp="http://schemas.openxmlformats.org/drawingml/2006/wordprocessingDrawing" xmlns:r="http://schemas.openxmlformats.org/officeDocument/2006/relationships" xmlns:w14="http://schemas.microsoft.com/office/word/2010/wordml">
-              <w:rPr>
-                <w:rFonts w:ascii="Arial" w:hAnsi="Arial" w:eastAsia="Arial" w:cs="Arial"/>
-                <w:sz w:val="22"/>
-                <w:szCs w:val="22"/>
-                <w:color w:val="000000"/>
-              </w:rPr>
-              <w:t xml:space="preserve">626 (22.4%)</w:t>
-            </w:r>
-          </w:p>
-        </w:tc>
-        <w:tc>
-          <w:tcPr>
-            <w:tcBorders/>
-            <w:shd w:val="clear" w:color="auto" w:fill="FFFFFF"/>
-            <w:tcMar>
-              <w:top w:w="0" w:type="dxa"/>
-              <w:bottom w:w="0" w:type="dxa"/>
-              <w:left w:w="0" w:type="dxa"/>
-              <w:right w:w="0" w:type="dxa"/>
-            </w:tcMar>
-            <w:vAlign w:val="center"/>
-          </w:tcPr>
-          <w:p>
-            <w:pPr>
-              <w:jc w:val="left"/>
-              <w:spacing w:after="100" w:before="100" w:line="240"/>
-              <w:ind w:firstLine="0" w:left="100" w:right="100"/>
-            </w:pPr>
-            <w:r xmlns:w="http://schemas.openxmlformats.org/wordprocessingml/2006/main" xmlns:wp="http://schemas.openxmlformats.org/drawingml/2006/wordprocessingDrawing" xmlns:r="http://schemas.openxmlformats.org/officeDocument/2006/relationships" xmlns:w14="http://schemas.microsoft.com/office/word/2010/wordml">
-              <w:rPr>
-                <w:rFonts w:ascii="Arial" w:hAnsi="Arial" w:eastAsia="Arial" w:cs="Arial"/>
-                <w:sz w:val="22"/>
-                <w:szCs w:val="22"/>
-                <w:color w:val="000000"/>
-              </w:rPr>
-              <w:t xml:space="preserve">36 (12.7%)</w:t>
-            </w:r>
-          </w:p>
-        </w:tc>
-        <w:tc>
-          <w:tcPr>
-            <w:tcBorders/>
-            <w:shd w:val="clear" w:color="auto" w:fill="FFFFFF"/>
-            <w:tcMar>
-              <w:top w:w="0" w:type="dxa"/>
-              <w:bottom w:w="0" w:type="dxa"/>
-              <w:left w:w="0" w:type="dxa"/>
-              <w:right w:w="0" w:type="dxa"/>
-            </w:tcMar>
-            <w:vAlign w:val="center"/>
-          </w:tcPr>
-          <w:p>
-            <w:pPr>
-              <w:jc w:val="left"/>
-              <w:spacing w:after="100" w:before="100" w:line="240"/>
-              <w:ind w:firstLine="0" w:left="100" w:right="100"/>
-            </w:pPr>
-            <w:r xmlns:w="http://schemas.openxmlformats.org/wordprocessingml/2006/main" xmlns:wp="http://schemas.openxmlformats.org/drawingml/2006/wordprocessingDrawing" xmlns:r="http://schemas.openxmlformats.org/officeDocument/2006/relationships" xmlns:w14="http://schemas.microsoft.com/office/word/2010/wordml">
-              <w:rPr>
-                <w:rFonts w:ascii="Arial" w:hAnsi="Arial" w:eastAsia="Arial" w:cs="Arial"/>
-                <w:sz w:val="22"/>
-                <w:szCs w:val="22"/>
-                <w:color w:val="000000"/>
-              </w:rPr>
-              <w:t xml:space="preserve">1102 (18.7%)</w:t>
+              <w:t xml:space="preserve">468 (16.7%)</w:t>
+            </w:r>
+          </w:p>
+        </w:tc>
+        <w:tc>
+          <w:tcPr>
+            <w:tcBorders/>
+            <w:shd w:val="clear" w:color="auto" w:fill="FFFFFF"/>
+            <w:tcMar>
+              <w:top w:w="0" w:type="dxa"/>
+              <w:bottom w:w="0" w:type="dxa"/>
+              <w:left w:w="0" w:type="dxa"/>
+              <w:right w:w="0" w:type="dxa"/>
+            </w:tcMar>
+            <w:vAlign w:val="center"/>
+          </w:tcPr>
+          <w:p>
+            <w:pPr>
+              <w:jc w:val="left"/>
+              <w:spacing w:after="100" w:before="100" w:line="240"/>
+              <w:ind w:firstLine="0" w:left="100" w:right="100"/>
+            </w:pPr>
+            <w:r xmlns:w="http://schemas.openxmlformats.org/wordprocessingml/2006/main" xmlns:wp="http://schemas.openxmlformats.org/drawingml/2006/wordprocessingDrawing" xmlns:r="http://schemas.openxmlformats.org/officeDocument/2006/relationships" xmlns:w14="http://schemas.microsoft.com/office/word/2010/wordml">
+              <w:rPr>
+                <w:rFonts w:ascii="Arial" w:hAnsi="Arial" w:eastAsia="Arial" w:cs="Arial"/>
+                <w:sz w:val="22"/>
+                <w:szCs w:val="22"/>
+                <w:color w:val="000000"/>
+              </w:rPr>
+              <w:t xml:space="preserve">575 (20.5%)</w:t>
+            </w:r>
+          </w:p>
+        </w:tc>
+        <w:tc>
+          <w:tcPr>
+            <w:tcBorders/>
+            <w:shd w:val="clear" w:color="auto" w:fill="FFFFFF"/>
+            <w:tcMar>
+              <w:top w:w="0" w:type="dxa"/>
+              <w:bottom w:w="0" w:type="dxa"/>
+              <w:left w:w="0" w:type="dxa"/>
+              <w:right w:w="0" w:type="dxa"/>
+            </w:tcMar>
+            <w:vAlign w:val="center"/>
+          </w:tcPr>
+          <w:p>
+            <w:pPr>
+              <w:jc w:val="left"/>
+              <w:spacing w:after="100" w:before="100" w:line="240"/>
+              <w:ind w:firstLine="0" w:left="100" w:right="100"/>
+            </w:pPr>
+            <w:r xmlns:w="http://schemas.openxmlformats.org/wordprocessingml/2006/main" xmlns:wp="http://schemas.openxmlformats.org/drawingml/2006/wordprocessingDrawing" xmlns:r="http://schemas.openxmlformats.org/officeDocument/2006/relationships" xmlns:w14="http://schemas.microsoft.com/office/word/2010/wordml">
+              <w:rPr>
+                <w:rFonts w:ascii="Arial" w:hAnsi="Arial" w:eastAsia="Arial" w:cs="Arial"/>
+                <w:sz w:val="22"/>
+                <w:szCs w:val="22"/>
+                <w:color w:val="000000"/>
+              </w:rPr>
+              <w:t xml:space="preserve">30 (10.8%)</w:t>
+            </w:r>
+          </w:p>
+        </w:tc>
+        <w:tc>
+          <w:tcPr>
+            <w:tcBorders/>
+            <w:shd w:val="clear" w:color="auto" w:fill="FFFFFF"/>
+            <w:tcMar>
+              <w:top w:w="0" w:type="dxa"/>
+              <w:bottom w:w="0" w:type="dxa"/>
+              <w:left w:w="0" w:type="dxa"/>
+              <w:right w:w="0" w:type="dxa"/>
+            </w:tcMar>
+            <w:vAlign w:val="center"/>
+          </w:tcPr>
+          <w:p>
+            <w:pPr>
+              <w:jc w:val="left"/>
+              <w:spacing w:after="100" w:before="100" w:line="240"/>
+              <w:ind w:firstLine="0" w:left="100" w:right="100"/>
+            </w:pPr>
+            <w:r xmlns:w="http://schemas.openxmlformats.org/wordprocessingml/2006/main" xmlns:wp="http://schemas.openxmlformats.org/drawingml/2006/wordprocessingDrawing" xmlns:r="http://schemas.openxmlformats.org/officeDocument/2006/relationships" xmlns:w14="http://schemas.microsoft.com/office/word/2010/wordml">
+              <w:rPr>
+                <w:rFonts w:ascii="Arial" w:hAnsi="Arial" w:eastAsia="Arial" w:cs="Arial"/>
+                <w:sz w:val="22"/>
+                <w:szCs w:val="22"/>
+                <w:color w:val="000000"/>
+              </w:rPr>
+              <w:t xml:space="preserve">1073 (18.2%)</w:t>
             </w:r>
           </w:p>
         </w:tc>
@@ -997,94 +997,94 @@
                 <w:szCs w:val="22"/>
                 <w:color w:val="000000"/>
               </w:rPr>
-              <w:t xml:space="preserve">161  (5.7%)</w:t>
-            </w:r>
-          </w:p>
-        </w:tc>
-        <w:tc>
-          <w:tcPr>
-            <w:tcBorders/>
-            <w:shd w:val="clear" w:color="auto" w:fill="FFFFFF"/>
-            <w:tcMar>
-              <w:top w:w="0" w:type="dxa"/>
-              <w:bottom w:w="0" w:type="dxa"/>
-              <w:left w:w="0" w:type="dxa"/>
-              <w:right w:w="0" w:type="dxa"/>
-            </w:tcMar>
-            <w:vAlign w:val="center"/>
-          </w:tcPr>
-          <w:p>
-            <w:pPr>
-              <w:jc w:val="left"/>
-              <w:spacing w:after="100" w:before="100" w:line="240"/>
-              <w:ind w:firstLine="0" w:left="100" w:right="100"/>
-            </w:pPr>
-            <w:r xmlns:w="http://schemas.openxmlformats.org/wordprocessingml/2006/main" xmlns:wp="http://schemas.openxmlformats.org/drawingml/2006/wordprocessingDrawing" xmlns:r="http://schemas.openxmlformats.org/officeDocument/2006/relationships" xmlns:w14="http://schemas.microsoft.com/office/word/2010/wordml">
-              <w:rPr>
-                <w:rFonts w:ascii="Arial" w:hAnsi="Arial" w:eastAsia="Arial" w:cs="Arial"/>
-                <w:sz w:val="22"/>
-                <w:szCs w:val="22"/>
-                <w:color w:val="000000"/>
-              </w:rPr>
-              <w:t xml:space="preserve">539 (19.3%)</w:t>
-            </w:r>
-          </w:p>
-        </w:tc>
-        <w:tc>
-          <w:tcPr>
-            <w:tcBorders/>
-            <w:shd w:val="clear" w:color="auto" w:fill="FFFFFF"/>
-            <w:tcMar>
-              <w:top w:w="0" w:type="dxa"/>
-              <w:bottom w:w="0" w:type="dxa"/>
-              <w:left w:w="0" w:type="dxa"/>
-              <w:right w:w="0" w:type="dxa"/>
-            </w:tcMar>
-            <w:vAlign w:val="center"/>
-          </w:tcPr>
-          <w:p>
-            <w:pPr>
-              <w:jc w:val="left"/>
-              <w:spacing w:after="100" w:before="100" w:line="240"/>
-              <w:ind w:firstLine="0" w:left="100" w:right="100"/>
-            </w:pPr>
-            <w:r xmlns:w="http://schemas.openxmlformats.org/wordprocessingml/2006/main" xmlns:wp="http://schemas.openxmlformats.org/drawingml/2006/wordprocessingDrawing" xmlns:r="http://schemas.openxmlformats.org/officeDocument/2006/relationships" xmlns:w14="http://schemas.microsoft.com/office/word/2010/wordml">
-              <w:rPr>
-                <w:rFonts w:ascii="Arial" w:hAnsi="Arial" w:eastAsia="Arial" w:cs="Arial"/>
-                <w:sz w:val="22"/>
-                <w:szCs w:val="22"/>
-                <w:color w:val="000000"/>
-              </w:rPr>
-              <w:t xml:space="preserve">24  (8.5%)</w:t>
-            </w:r>
-          </w:p>
-        </w:tc>
-        <w:tc>
-          <w:tcPr>
-            <w:tcBorders/>
-            <w:shd w:val="clear" w:color="auto" w:fill="FFFFFF"/>
-            <w:tcMar>
-              <w:top w:w="0" w:type="dxa"/>
-              <w:bottom w:w="0" w:type="dxa"/>
-              <w:left w:w="0" w:type="dxa"/>
-              <w:right w:w="0" w:type="dxa"/>
-            </w:tcMar>
-            <w:vAlign w:val="center"/>
-          </w:tcPr>
-          <w:p>
-            <w:pPr>
-              <w:jc w:val="left"/>
-              <w:spacing w:after="100" w:before="100" w:line="240"/>
-              <w:ind w:firstLine="0" w:left="100" w:right="100"/>
-            </w:pPr>
-            <w:r xmlns:w="http://schemas.openxmlformats.org/wordprocessingml/2006/main" xmlns:wp="http://schemas.openxmlformats.org/drawingml/2006/wordprocessingDrawing" xmlns:r="http://schemas.openxmlformats.org/officeDocument/2006/relationships" xmlns:w14="http://schemas.microsoft.com/office/word/2010/wordml">
-              <w:rPr>
-                <w:rFonts w:ascii="Arial" w:hAnsi="Arial" w:eastAsia="Arial" w:cs="Arial"/>
-                <w:sz w:val="22"/>
-                <w:szCs w:val="22"/>
-                <w:color w:val="000000"/>
-              </w:rPr>
-              <w:t xml:space="preserve"> 724 (12.3%)</w:t>
+              <w:t xml:space="preserve">179  (6.4%)</w:t>
+            </w:r>
+          </w:p>
+        </w:tc>
+        <w:tc>
+          <w:tcPr>
+            <w:tcBorders/>
+            <w:shd w:val="clear" w:color="auto" w:fill="FFFFFF"/>
+            <w:tcMar>
+              <w:top w:w="0" w:type="dxa"/>
+              <w:bottom w:w="0" w:type="dxa"/>
+              <w:left w:w="0" w:type="dxa"/>
+              <w:right w:w="0" w:type="dxa"/>
+            </w:tcMar>
+            <w:vAlign w:val="center"/>
+          </w:tcPr>
+          <w:p>
+            <w:pPr>
+              <w:jc w:val="left"/>
+              <w:spacing w:after="100" w:before="100" w:line="240"/>
+              <w:ind w:firstLine="0" w:left="100" w:right="100"/>
+            </w:pPr>
+            <w:r xmlns:w="http://schemas.openxmlformats.org/wordprocessingml/2006/main" xmlns:wp="http://schemas.openxmlformats.org/drawingml/2006/wordprocessingDrawing" xmlns:r="http://schemas.openxmlformats.org/officeDocument/2006/relationships" xmlns:w14="http://schemas.microsoft.com/office/word/2010/wordml">
+              <w:rPr>
+                <w:rFonts w:ascii="Arial" w:hAnsi="Arial" w:eastAsia="Arial" w:cs="Arial"/>
+                <w:sz w:val="22"/>
+                <w:szCs w:val="22"/>
+                <w:color w:val="000000"/>
+              </w:rPr>
+              <w:t xml:space="preserve">557 (19.9%)</w:t>
+            </w:r>
+          </w:p>
+        </w:tc>
+        <w:tc>
+          <w:tcPr>
+            <w:tcBorders/>
+            <w:shd w:val="clear" w:color="auto" w:fill="FFFFFF"/>
+            <w:tcMar>
+              <w:top w:w="0" w:type="dxa"/>
+              <w:bottom w:w="0" w:type="dxa"/>
+              <w:left w:w="0" w:type="dxa"/>
+              <w:right w:w="0" w:type="dxa"/>
+            </w:tcMar>
+            <w:vAlign w:val="center"/>
+          </w:tcPr>
+          <w:p>
+            <w:pPr>
+              <w:jc w:val="left"/>
+              <w:spacing w:after="100" w:before="100" w:line="240"/>
+              <w:ind w:firstLine="0" w:left="100" w:right="100"/>
+            </w:pPr>
+            <w:r xmlns:w="http://schemas.openxmlformats.org/wordprocessingml/2006/main" xmlns:wp="http://schemas.openxmlformats.org/drawingml/2006/wordprocessingDrawing" xmlns:r="http://schemas.openxmlformats.org/officeDocument/2006/relationships" xmlns:w14="http://schemas.microsoft.com/office/word/2010/wordml">
+              <w:rPr>
+                <w:rFonts w:ascii="Arial" w:hAnsi="Arial" w:eastAsia="Arial" w:cs="Arial"/>
+                <w:sz w:val="22"/>
+                <w:szCs w:val="22"/>
+                <w:color w:val="000000"/>
+              </w:rPr>
+              <w:t xml:space="preserve">18  (6.5%)</w:t>
+            </w:r>
+          </w:p>
+        </w:tc>
+        <w:tc>
+          <w:tcPr>
+            <w:tcBorders/>
+            <w:shd w:val="clear" w:color="auto" w:fill="FFFFFF"/>
+            <w:tcMar>
+              <w:top w:w="0" w:type="dxa"/>
+              <w:bottom w:w="0" w:type="dxa"/>
+              <w:left w:w="0" w:type="dxa"/>
+              <w:right w:w="0" w:type="dxa"/>
+            </w:tcMar>
+            <w:vAlign w:val="center"/>
+          </w:tcPr>
+          <w:p>
+            <w:pPr>
+              <w:jc w:val="left"/>
+              <w:spacing w:after="100" w:before="100" w:line="240"/>
+              <w:ind w:firstLine="0" w:left="100" w:right="100"/>
+            </w:pPr>
+            <w:r xmlns:w="http://schemas.openxmlformats.org/wordprocessingml/2006/main" xmlns:wp="http://schemas.openxmlformats.org/drawingml/2006/wordprocessingDrawing" xmlns:r="http://schemas.openxmlformats.org/officeDocument/2006/relationships" xmlns:w14="http://schemas.microsoft.com/office/word/2010/wordml">
+              <w:rPr>
+                <w:rFonts w:ascii="Arial" w:hAnsi="Arial" w:eastAsia="Arial" w:cs="Arial"/>
+                <w:sz w:val="22"/>
+                <w:szCs w:val="22"/>
+                <w:color w:val="000000"/>
+              </w:rPr>
+              <w:t xml:space="preserve"> 754 (12.8%)</w:t>
             </w:r>
           </w:p>
         </w:tc>
@@ -1148,94 +1148,94 @@
                 <w:szCs w:val="22"/>
                 <w:color w:val="000000"/>
               </w:rPr>
-              <w:t xml:space="preserve">  3  (0.1%)</w:t>
-            </w:r>
-          </w:p>
-        </w:tc>
-        <w:tc>
-          <w:tcPr>
-            <w:tcBorders/>
-            <w:shd w:val="clear" w:color="auto" w:fill="FFFFFF"/>
-            <w:tcMar>
-              <w:top w:w="0" w:type="dxa"/>
-              <w:bottom w:w="0" w:type="dxa"/>
-              <w:left w:w="0" w:type="dxa"/>
-              <w:right w:w="0" w:type="dxa"/>
-            </w:tcMar>
-            <w:vAlign w:val="center"/>
-          </w:tcPr>
-          <w:p>
-            <w:pPr>
-              <w:jc w:val="left"/>
-              <w:spacing w:after="100" w:before="100" w:line="240"/>
-              <w:ind w:firstLine="0" w:left="100" w:right="100"/>
-            </w:pPr>
-            <w:r xmlns:w="http://schemas.openxmlformats.org/wordprocessingml/2006/main" xmlns:wp="http://schemas.openxmlformats.org/drawingml/2006/wordprocessingDrawing" xmlns:r="http://schemas.openxmlformats.org/officeDocument/2006/relationships" xmlns:w14="http://schemas.microsoft.com/office/word/2010/wordml">
-              <w:rPr>
-                <w:rFonts w:ascii="Arial" w:hAnsi="Arial" w:eastAsia="Arial" w:cs="Arial"/>
-                <w:sz w:val="22"/>
-                <w:szCs w:val="22"/>
-                <w:color w:val="000000"/>
-              </w:rPr>
-              <w:t xml:space="preserve"> 93  (3.3%)</w:t>
-            </w:r>
-          </w:p>
-        </w:tc>
-        <w:tc>
-          <w:tcPr>
-            <w:tcBorders/>
-            <w:shd w:val="clear" w:color="auto" w:fill="FFFFFF"/>
-            <w:tcMar>
-              <w:top w:w="0" w:type="dxa"/>
-              <w:bottom w:w="0" w:type="dxa"/>
-              <w:left w:w="0" w:type="dxa"/>
-              <w:right w:w="0" w:type="dxa"/>
-            </w:tcMar>
-            <w:vAlign w:val="center"/>
-          </w:tcPr>
-          <w:p>
-            <w:pPr>
-              <w:jc w:val="left"/>
-              <w:spacing w:after="100" w:before="100" w:line="240"/>
-              <w:ind w:firstLine="0" w:left="100" w:right="100"/>
-            </w:pPr>
-            <w:r xmlns:w="http://schemas.openxmlformats.org/wordprocessingml/2006/main" xmlns:wp="http://schemas.openxmlformats.org/drawingml/2006/wordprocessingDrawing" xmlns:r="http://schemas.openxmlformats.org/officeDocument/2006/relationships" xmlns:w14="http://schemas.microsoft.com/office/word/2010/wordml">
-              <w:rPr>
-                <w:rFonts w:ascii="Arial" w:hAnsi="Arial" w:eastAsia="Arial" w:cs="Arial"/>
-                <w:sz w:val="22"/>
-                <w:szCs w:val="22"/>
-                <w:color w:val="000000"/>
-              </w:rPr>
-              <w:t xml:space="preserve"> 6  (2.1%)</w:t>
-            </w:r>
-          </w:p>
-        </w:tc>
-        <w:tc>
-          <w:tcPr>
-            <w:tcBorders/>
-            <w:shd w:val="clear" w:color="auto" w:fill="FFFFFF"/>
-            <w:tcMar>
-              <w:top w:w="0" w:type="dxa"/>
-              <w:bottom w:w="0" w:type="dxa"/>
-              <w:left w:w="0" w:type="dxa"/>
-              <w:right w:w="0" w:type="dxa"/>
-            </w:tcMar>
-            <w:vAlign w:val="center"/>
-          </w:tcPr>
-          <w:p>
-            <w:pPr>
-              <w:jc w:val="left"/>
-              <w:spacing w:after="100" w:before="100" w:line="240"/>
-              <w:ind w:firstLine="0" w:left="100" w:right="100"/>
-            </w:pPr>
-            <w:r xmlns:w="http://schemas.openxmlformats.org/wordprocessingml/2006/main" xmlns:wp="http://schemas.openxmlformats.org/drawingml/2006/wordprocessingDrawing" xmlns:r="http://schemas.openxmlformats.org/officeDocument/2006/relationships" xmlns:w14="http://schemas.microsoft.com/office/word/2010/wordml">
-              <w:rPr>
-                <w:rFonts w:ascii="Arial" w:hAnsi="Arial" w:eastAsia="Arial" w:cs="Arial"/>
-                <w:sz w:val="22"/>
-                <w:szCs w:val="22"/>
-                <w:color w:val="000000"/>
-              </w:rPr>
-              <w:t xml:space="preserve"> 102  (1.7%)</w:t>
+              <w:t xml:space="preserve">  2  (0.1%)</w:t>
+            </w:r>
+          </w:p>
+        </w:tc>
+        <w:tc>
+          <w:tcPr>
+            <w:tcBorders/>
+            <w:shd w:val="clear" w:color="auto" w:fill="FFFFFF"/>
+            <w:tcMar>
+              <w:top w:w="0" w:type="dxa"/>
+              <w:bottom w:w="0" w:type="dxa"/>
+              <w:left w:w="0" w:type="dxa"/>
+              <w:right w:w="0" w:type="dxa"/>
+            </w:tcMar>
+            <w:vAlign w:val="center"/>
+          </w:tcPr>
+          <w:p>
+            <w:pPr>
+              <w:jc w:val="left"/>
+              <w:spacing w:after="100" w:before="100" w:line="240"/>
+              <w:ind w:firstLine="0" w:left="100" w:right="100"/>
+            </w:pPr>
+            <w:r xmlns:w="http://schemas.openxmlformats.org/wordprocessingml/2006/main" xmlns:wp="http://schemas.openxmlformats.org/drawingml/2006/wordprocessingDrawing" xmlns:r="http://schemas.openxmlformats.org/officeDocument/2006/relationships" xmlns:w14="http://schemas.microsoft.com/office/word/2010/wordml">
+              <w:rPr>
+                <w:rFonts w:ascii="Arial" w:hAnsi="Arial" w:eastAsia="Arial" w:cs="Arial"/>
+                <w:sz w:val="22"/>
+                <w:szCs w:val="22"/>
+                <w:color w:val="000000"/>
+              </w:rPr>
+              <w:t xml:space="preserve"> 91  (3.2%)</w:t>
+            </w:r>
+          </w:p>
+        </w:tc>
+        <w:tc>
+          <w:tcPr>
+            <w:tcBorders/>
+            <w:shd w:val="clear" w:color="auto" w:fill="FFFFFF"/>
+            <w:tcMar>
+              <w:top w:w="0" w:type="dxa"/>
+              <w:bottom w:w="0" w:type="dxa"/>
+              <w:left w:w="0" w:type="dxa"/>
+              <w:right w:w="0" w:type="dxa"/>
+            </w:tcMar>
+            <w:vAlign w:val="center"/>
+          </w:tcPr>
+          <w:p>
+            <w:pPr>
+              <w:jc w:val="left"/>
+              <w:spacing w:after="100" w:before="100" w:line="240"/>
+              <w:ind w:firstLine="0" w:left="100" w:right="100"/>
+            </w:pPr>
+            <w:r xmlns:w="http://schemas.openxmlformats.org/wordprocessingml/2006/main" xmlns:wp="http://schemas.openxmlformats.org/drawingml/2006/wordprocessingDrawing" xmlns:r="http://schemas.openxmlformats.org/officeDocument/2006/relationships" xmlns:w14="http://schemas.microsoft.com/office/word/2010/wordml">
+              <w:rPr>
+                <w:rFonts w:ascii="Arial" w:hAnsi="Arial" w:eastAsia="Arial" w:cs="Arial"/>
+                <w:sz w:val="22"/>
+                <w:szCs w:val="22"/>
+                <w:color w:val="000000"/>
+              </w:rPr>
+              <w:t xml:space="preserve"> 2  (0.7%)</w:t>
+            </w:r>
+          </w:p>
+        </w:tc>
+        <w:tc>
+          <w:tcPr>
+            <w:tcBorders/>
+            <w:shd w:val="clear" w:color="auto" w:fill="FFFFFF"/>
+            <w:tcMar>
+              <w:top w:w="0" w:type="dxa"/>
+              <w:bottom w:w="0" w:type="dxa"/>
+              <w:left w:w="0" w:type="dxa"/>
+              <w:right w:w="0" w:type="dxa"/>
+            </w:tcMar>
+            <w:vAlign w:val="center"/>
+          </w:tcPr>
+          <w:p>
+            <w:pPr>
+              <w:jc w:val="left"/>
+              <w:spacing w:after="100" w:before="100" w:line="240"/>
+              <w:ind w:firstLine="0" w:left="100" w:right="100"/>
+            </w:pPr>
+            <w:r xmlns:w="http://schemas.openxmlformats.org/wordprocessingml/2006/main" xmlns:wp="http://schemas.openxmlformats.org/drawingml/2006/wordprocessingDrawing" xmlns:r="http://schemas.openxmlformats.org/officeDocument/2006/relationships" xmlns:w14="http://schemas.microsoft.com/office/word/2010/wordml">
+              <w:rPr>
+                <w:rFonts w:ascii="Arial" w:hAnsi="Arial" w:eastAsia="Arial" w:cs="Arial"/>
+                <w:sz w:val="22"/>
+                <w:szCs w:val="22"/>
+                <w:color w:val="000000"/>
+              </w:rPr>
+              <w:t xml:space="preserve">  95  (1.6%)</w:t>
             </w:r>
           </w:p>
         </w:tc>
@@ -1328,7 +1328,7 @@
                 <w:szCs w:val="22"/>
                 <w:color w:val="000000"/>
               </w:rPr>
-              <w:t xml:space="preserve"> 12  (0.4%)</w:t>
+              <w:t xml:space="preserve">  5  (0.2%)</w:t>
             </w:r>
           </w:p>
         </w:tc>
@@ -1386,7 +1386,7 @@
                 <w:szCs w:val="22"/>
                 <w:color w:val="000000"/>
               </w:rPr>
-              <w:t xml:space="preserve">  13  (0.2%)</w:t>
+              <w:t xml:space="preserve">   6  (0.1%)</w:t>
             </w:r>
           </w:p>
         </w:tc>
@@ -1516,7 +1516,7 @@
                 <w:szCs w:val="22"/>
                 <w:color w:val="000000"/>
               </w:rPr>
-              <w:t xml:space="preserve">87 (30.6%)</w:t>
+              <w:t xml:space="preserve">86 (30.9%)</w:t>
             </w:r>
           </w:p>
         </w:tc>
@@ -1547,7 +1547,7 @@
                 <w:szCs w:val="22"/>
                 <w:color w:val="000000"/>
               </w:rPr>
-              <w:t xml:space="preserve">  87  (1.5%)</w:t>
+              <w:t xml:space="preserve">  86  (1.5%)</w:t>
             </w:r>
           </w:p>
         </w:tc>

</xml_diff>